<commit_message>
Avancement des corrections du manuel technique + ajout photos et screenshots
</commit_message>
<xml_diff>
--- a/Documentations/Manuel_KICAD.docx
+++ b/Documentations/Manuel_KICAD.docx
@@ -581,8 +581,6 @@
             </w:rPr>
             <w:t>Table des matières</w:t>
           </w:r>
-          <w:bookmarkStart w:id="0" w:name="_GoBack"/>
-          <w:bookmarkEnd w:id="0"/>
         </w:p>
         <w:p>
           <w:pPr>
@@ -786,6 +784,8 @@
         <w:spacing w:after="0" w:line="240" w:lineRule="auto"/>
         <w:jc w:val="center"/>
       </w:pPr>
+      <w:bookmarkStart w:id="0" w:name="_GoBack"/>
+      <w:bookmarkEnd w:id="0"/>
     </w:p>
     <w:p>
       <w:pPr>
@@ -985,27 +985,14 @@
       <w:r>
         <w:t xml:space="preserve">Figure </w:t>
       </w:r>
-      <w:r>
-        <w:fldChar w:fldCharType="begin"/>
-      </w:r>
-      <w:r>
-        <w:instrText xml:space="preserve"> SEQ Figure \* ARABIC </w:instrText>
-      </w:r>
-      <w:r>
-        <w:fldChar w:fldCharType="separate"/>
-      </w:r>
-      <w:r>
-        <w:rPr>
-          <w:noProof/>
-        </w:rPr>
-        <w:t>1</w:t>
-      </w:r>
-      <w:r>
-        <w:rPr>
-          <w:noProof/>
-        </w:rPr>
-        <w:fldChar w:fldCharType="end"/>
-      </w:r>
+      <w:fldSimple w:instr=" SEQ Figure \* ARABIC ">
+        <w:r>
+          <w:rPr>
+            <w:noProof/>
+          </w:rPr>
+          <w:t>1</w:t>
+        </w:r>
+      </w:fldSimple>
       <w:r>
         <w:t xml:space="preserve">- </w:t>
       </w:r>
@@ -1117,27 +1104,14 @@
       <w:r>
         <w:t xml:space="preserve">Figure </w:t>
       </w:r>
-      <w:r>
-        <w:fldChar w:fldCharType="begin"/>
-      </w:r>
-      <w:r>
-        <w:instrText xml:space="preserve"> SEQ Figure \* ARABIC </w:instrText>
-      </w:r>
-      <w:r>
-        <w:fldChar w:fldCharType="separate"/>
-      </w:r>
-      <w:r>
-        <w:rPr>
-          <w:noProof/>
-        </w:rPr>
-        <w:t>2</w:t>
-      </w:r>
-      <w:r>
-        <w:rPr>
-          <w:noProof/>
-        </w:rPr>
-        <w:fldChar w:fldCharType="end"/>
-      </w:r>
+      <w:fldSimple w:instr=" SEQ Figure \* ARABIC ">
+        <w:r>
+          <w:rPr>
+            <w:noProof/>
+          </w:rPr>
+          <w:t>2</w:t>
+        </w:r>
+      </w:fldSimple>
       <w:r>
         <w:t xml:space="preserve"> - Icône dans </w:t>
       </w:r>
@@ -1620,27 +1594,14 @@
       <w:r>
         <w:t xml:space="preserve">Figure </w:t>
       </w:r>
-      <w:r>
-        <w:fldChar w:fldCharType="begin"/>
-      </w:r>
-      <w:r>
-        <w:instrText xml:space="preserve"> SEQ Figure \* ARABIC </w:instrText>
-      </w:r>
-      <w:r>
-        <w:fldChar w:fldCharType="separate"/>
-      </w:r>
-      <w:r>
-        <w:rPr>
-          <w:noProof/>
-        </w:rPr>
-        <w:t>3</w:t>
-      </w:r>
-      <w:r>
-        <w:rPr>
-          <w:noProof/>
-        </w:rPr>
-        <w:fldChar w:fldCharType="end"/>
-      </w:r>
+      <w:fldSimple w:instr=" SEQ Figure \* ARABIC ">
+        <w:r>
+          <w:rPr>
+            <w:noProof/>
+          </w:rPr>
+          <w:t>3</w:t>
+        </w:r>
+      </w:fldSimple>
       <w:r>
         <w:t xml:space="preserve"> - Fenêtre Tracer</w:t>
       </w:r>
@@ -1930,27 +1891,14 @@
       <w:r>
         <w:t xml:space="preserve">Figure </w:t>
       </w:r>
-      <w:r>
-        <w:fldChar w:fldCharType="begin"/>
-      </w:r>
-      <w:r>
-        <w:instrText xml:space="preserve"> SEQ Figure \* ARABIC </w:instrText>
-      </w:r>
-      <w:r>
-        <w:fldChar w:fldCharType="separate"/>
-      </w:r>
-      <w:r>
-        <w:rPr>
-          <w:noProof/>
-        </w:rPr>
-        <w:t>4</w:t>
-      </w:r>
-      <w:r>
-        <w:rPr>
-          <w:noProof/>
-        </w:rPr>
-        <w:fldChar w:fldCharType="end"/>
-      </w:r>
+      <w:fldSimple w:instr=" SEQ Figure \* ARABIC ">
+        <w:r>
+          <w:rPr>
+            <w:noProof/>
+          </w:rPr>
+          <w:t>4</w:t>
+        </w:r>
+      </w:fldSimple>
       <w:r>
         <w:t xml:space="preserve"> - Fenêtre de génération des fichiers de perçage</w:t>
       </w:r>
@@ -2133,14 +2081,27 @@
       <w:r>
         <w:t xml:space="preserve">Figure </w:t>
       </w:r>
-      <w:fldSimple w:instr=" SEQ Figure \* ARABIC ">
-        <w:r>
-          <w:rPr>
-            <w:noProof/>
-          </w:rPr>
-          <w:t>5</w:t>
-        </w:r>
-      </w:fldSimple>
+      <w:r>
+        <w:fldChar w:fldCharType="begin"/>
+      </w:r>
+      <w:r>
+        <w:instrText xml:space="preserve"> SEQ Figure \* ARABIC </w:instrText>
+      </w:r>
+      <w:r>
+        <w:fldChar w:fldCharType="separate"/>
+      </w:r>
+      <w:r>
+        <w:rPr>
+          <w:noProof/>
+        </w:rPr>
+        <w:t>5</w:t>
+      </w:r>
+      <w:r>
+        <w:rPr>
+          <w:noProof/>
+        </w:rPr>
+        <w:fldChar w:fldCharType="end"/>
+      </w:r>
       <w:r>
         <w:t xml:space="preserve"> – Icône du programme </w:t>
       </w:r>
@@ -2257,14 +2218,27 @@
       <w:r>
         <w:t xml:space="preserve">Figure </w:t>
       </w:r>
-      <w:fldSimple w:instr=" SEQ Figure \* ARABIC ">
-        <w:r>
-          <w:rPr>
-            <w:noProof/>
-          </w:rPr>
-          <w:t>6</w:t>
-        </w:r>
-      </w:fldSimple>
+      <w:r>
+        <w:fldChar w:fldCharType="begin"/>
+      </w:r>
+      <w:r>
+        <w:instrText xml:space="preserve"> SEQ Figure \* ARABIC </w:instrText>
+      </w:r>
+      <w:r>
+        <w:fldChar w:fldCharType="separate"/>
+      </w:r>
+      <w:r>
+        <w:rPr>
+          <w:noProof/>
+        </w:rPr>
+        <w:t>6</w:t>
+      </w:r>
+      <w:r>
+        <w:rPr>
+          <w:noProof/>
+        </w:rPr>
+        <w:fldChar w:fldCharType="end"/>
+      </w:r>
       <w:r>
         <w:t xml:space="preserve"> - Onglet pour charger des fichiers Gerber</w:t>
       </w:r>
@@ -2405,14 +2379,27 @@
       <w:r>
         <w:t xml:space="preserve">Figure </w:t>
       </w:r>
-      <w:fldSimple w:instr=" SEQ Figure \* ARABIC ">
-        <w:r>
-          <w:rPr>
-            <w:noProof/>
-          </w:rPr>
-          <w:t>7</w:t>
-        </w:r>
-      </w:fldSimple>
+      <w:r>
+        <w:fldChar w:fldCharType="begin"/>
+      </w:r>
+      <w:r>
+        <w:instrText xml:space="preserve"> SEQ Figure \* ARABIC </w:instrText>
+      </w:r>
+      <w:r>
+        <w:fldChar w:fldCharType="separate"/>
+      </w:r>
+      <w:r>
+        <w:rPr>
+          <w:noProof/>
+        </w:rPr>
+        <w:t>7</w:t>
+      </w:r>
+      <w:r>
+        <w:rPr>
+          <w:noProof/>
+        </w:rPr>
+        <w:fldChar w:fldCharType="end"/>
+      </w:r>
       <w:r>
         <w:t xml:space="preserve"> - Répertoire de sélection des fichiers Gerber</w:t>
       </w:r>
@@ -2498,14 +2485,27 @@
       <w:r>
         <w:t xml:space="preserve">Figure </w:t>
       </w:r>
-      <w:fldSimple w:instr=" SEQ Figure \* ARABIC ">
-        <w:r>
-          <w:rPr>
-            <w:noProof/>
-          </w:rPr>
-          <w:t>8</w:t>
-        </w:r>
-      </w:fldSimple>
+      <w:r>
+        <w:fldChar w:fldCharType="begin"/>
+      </w:r>
+      <w:r>
+        <w:instrText xml:space="preserve"> SEQ Figure \* ARABIC </w:instrText>
+      </w:r>
+      <w:r>
+        <w:fldChar w:fldCharType="separate"/>
+      </w:r>
+      <w:r>
+        <w:rPr>
+          <w:noProof/>
+        </w:rPr>
+        <w:t>8</w:t>
+      </w:r>
+      <w:r>
+        <w:rPr>
+          <w:noProof/>
+        </w:rPr>
+        <w:fldChar w:fldCharType="end"/>
+      </w:r>
       <w:r>
         <w:t xml:space="preserve"> - Exemple d'affichage de fichiers Gerber</w:t>
       </w:r>
@@ -2597,14 +2597,27 @@
       <w:r>
         <w:t xml:space="preserve">Figure </w:t>
       </w:r>
-      <w:fldSimple w:instr=" SEQ Figure \* ARABIC ">
-        <w:r>
-          <w:rPr>
-            <w:noProof/>
-          </w:rPr>
-          <w:t>9</w:t>
-        </w:r>
-      </w:fldSimple>
+      <w:r>
+        <w:fldChar w:fldCharType="begin"/>
+      </w:r>
+      <w:r>
+        <w:instrText xml:space="preserve"> SEQ Figure \* ARABIC </w:instrText>
+      </w:r>
+      <w:r>
+        <w:fldChar w:fldCharType="separate"/>
+      </w:r>
+      <w:r>
+        <w:rPr>
+          <w:noProof/>
+        </w:rPr>
+        <w:t>9</w:t>
+      </w:r>
+      <w:r>
+        <w:rPr>
+          <w:noProof/>
+        </w:rPr>
+        <w:fldChar w:fldCharType="end"/>
+      </w:r>
       <w:r>
         <w:t xml:space="preserve"> </w:t>
       </w:r>
@@ -4317,7 +4330,7 @@
 </file>
 
 <file path=customXml/itemProps1.xml><?xml version="1.0" encoding="utf-8"?>
-<ds:datastoreItem xmlns:ds="http://schemas.openxmlformats.org/officeDocument/2006/customXml" ds:itemID="{D245DA0D-7482-468B-B512-2840B864BEB6}">
+<ds:datastoreItem xmlns:ds="http://schemas.openxmlformats.org/officeDocument/2006/customXml" ds:itemID="{685B76C4-5833-4F72-A3F7-3F6AB8997BF7}">
   <ds:schemaRefs>
     <ds:schemaRef ds:uri="http://schemas.openxmlformats.org/officeDocument/2006/bibliography"/>
   </ds:schemaRefs>

</xml_diff>